<commit_message>
Update for github actions
</commit_message>
<xml_diff>
--- a/Gurunath_Sane.docx
+++ b/Gurunath_Sane.docx
@@ -65,9 +65,9 @@
             <w:pPr>
               <w:spacing w:line="276" w:lineRule="auto"/>
               <w:rPr>
-                <w:rStyle w:val="Hyperlink"/>
                 <w:rFonts w:ascii="Georgia" w:hAnsi="Georgia"/>
                 <w:bCs/>
+                <w:color w:val="auto"/>
               </w:rPr>
             </w:pPr>
             <w:r>
@@ -85,9 +85,77 @@
                   <w:rFonts w:ascii="Georgia" w:hAnsi="Georgia"/>
                   <w:bCs/>
                 </w:rPr>
-                <w:t>gurunath.sane@gmail.com</w:t>
+                <w:t>gurunathlearn@gmail.com</w:t>
               </w:r>
             </w:hyperlink>
+            <w:r>
+              <w:rPr>
+                <w:rFonts w:ascii="Georgia" w:hAnsi="Georgia"/>
+                <w:bCs/>
+                <w:color w:val="auto"/>
+              </w:rPr>
+              <w:t xml:space="preserve"> </w:t>
+            </w:r>
+          </w:p>
+          <w:p>
+            <w:pPr>
+              <w:spacing w:line="276" w:lineRule="auto"/>
+              <w:rPr>
+                <w:rStyle w:val="Hyperlink"/>
+                <w:rFonts w:ascii="Georgia" w:hAnsi="Georgia"/>
+                <w:bCs/>
+              </w:rPr>
+            </w:pPr>
+            <w:r>
+              <w:rPr>
+                <w:rFonts w:ascii="Georgia" w:hAnsi="Georgia"/>
+                <w:bCs/>
+              </w:rPr>
+              <w:fldChar w:fldCharType="begin"/>
+            </w:r>
+            <w:r>
+              <w:rPr>
+                <w:rFonts w:ascii="Georgia" w:hAnsi="Georgia"/>
+                <w:bCs/>
+              </w:rPr>
+              <w:instrText>HYPERLINK "mailto:</w:instrText>
+            </w:r>
+            <w:r>
+              <w:rPr>
+                <w:rFonts w:ascii="Georgia" w:hAnsi="Georgia"/>
+                <w:bCs/>
+              </w:rPr>
+              <w:instrText>gurunath.sane@gmail.com</w:instrText>
+            </w:r>
+            <w:r>
+              <w:rPr>
+                <w:rFonts w:ascii="Georgia" w:hAnsi="Georgia"/>
+                <w:bCs/>
+              </w:rPr>
+              <w:instrText>"</w:instrText>
+            </w:r>
+            <w:r>
+              <w:rPr>
+                <w:rFonts w:ascii="Georgia" w:hAnsi="Georgia"/>
+                <w:bCs/>
+              </w:rPr>
+              <w:fldChar w:fldCharType="separate"/>
+            </w:r>
+            <w:r>
+              <w:rPr>
+                <w:rStyle w:val="Hyperlink"/>
+                <w:rFonts w:ascii="Georgia" w:hAnsi="Georgia"/>
+                <w:bCs/>
+              </w:rPr>
+              <w:t>gurunath.sane@gmail.com</w:t>
+            </w:r>
+            <w:r>
+              <w:rPr>
+                <w:rFonts w:ascii="Georgia" w:hAnsi="Georgia"/>
+                <w:bCs/>
+              </w:rPr>
+              <w:fldChar w:fldCharType="end"/>
+            </w:r>
           </w:p>
           <w:p>
             <w:pPr>
@@ -1865,6 +1933,7 @@
           <w:sz w:val="22"/>
           <w:szCs w:val="22"/>
         </w:rPr>
+        <w:lastRenderedPageBreak/>
         <w:t>Worked for banks, oil and gas industry, Vehicle industry, and education industry.</w:t>
       </w:r>
     </w:p>

</xml_diff>

<commit_message>
updated Profile with Icertis experiance
</commit_message>
<xml_diff>
--- a/Gurunath_Sane.docx
+++ b/Gurunath_Sane.docx
@@ -106,56 +106,16 @@
                 <w:bCs/>
               </w:rPr>
             </w:pPr>
-            <w:r>
-              <w:rPr>
-                <w:rFonts w:ascii="Georgia" w:hAnsi="Georgia"/>
-                <w:bCs/>
-              </w:rPr>
-              <w:fldChar w:fldCharType="begin"/>
-            </w:r>
-            <w:r>
-              <w:rPr>
-                <w:rFonts w:ascii="Georgia" w:hAnsi="Georgia"/>
-                <w:bCs/>
-              </w:rPr>
-              <w:instrText>HYPERLINK "mailto:</w:instrText>
-            </w:r>
-            <w:r>
-              <w:rPr>
-                <w:rFonts w:ascii="Georgia" w:hAnsi="Georgia"/>
-                <w:bCs/>
-              </w:rPr>
-              <w:instrText>gurunath.sane@gmail.com</w:instrText>
-            </w:r>
-            <w:r>
-              <w:rPr>
-                <w:rFonts w:ascii="Georgia" w:hAnsi="Georgia"/>
-                <w:bCs/>
-              </w:rPr>
-              <w:instrText>"</w:instrText>
-            </w:r>
-            <w:r>
-              <w:rPr>
-                <w:rFonts w:ascii="Georgia" w:hAnsi="Georgia"/>
-                <w:bCs/>
-              </w:rPr>
-              <w:fldChar w:fldCharType="separate"/>
-            </w:r>
-            <w:r>
-              <w:rPr>
-                <w:rStyle w:val="Hyperlink"/>
-                <w:rFonts w:ascii="Georgia" w:hAnsi="Georgia"/>
-                <w:bCs/>
-              </w:rPr>
-              <w:t>gurunath.sane@gmail.com</w:t>
-            </w:r>
-            <w:r>
-              <w:rPr>
-                <w:rFonts w:ascii="Georgia" w:hAnsi="Georgia"/>
-                <w:bCs/>
-              </w:rPr>
-              <w:fldChar w:fldCharType="end"/>
-            </w:r>
+            <w:hyperlink r:id="rId9" w:history="1">
+              <w:r>
+                <w:rPr>
+                  <w:rStyle w:val="Hyperlink"/>
+                  <w:rFonts w:ascii="Georgia" w:hAnsi="Georgia"/>
+                  <w:bCs/>
+                </w:rPr>
+                <w:t>gurunath.sane@gmail.com</w:t>
+              </w:r>
+            </w:hyperlink>
           </w:p>
           <w:p>
             <w:pPr>
@@ -198,7 +158,7 @@
                           <pic:cNvPicPr/>
                         </pic:nvPicPr>
                         <pic:blipFill>
-                          <a:blip r:embed="rId9"/>
+                          <a:blip r:embed="rId10"/>
                           <a:stretch>
                             <a:fillRect/>
                           </a:stretch>
@@ -241,7 +201,7 @@
                           <pic:cNvPicPr/>
                         </pic:nvPicPr>
                         <pic:blipFill>
-                          <a:blip r:embed="rId10"/>
+                          <a:blip r:embed="rId11"/>
                           <a:stretch>
                             <a:fillRect/>
                           </a:stretch>
@@ -340,7 +300,7 @@
                           <pic:cNvPicPr/>
                         </pic:nvPicPr>
                         <pic:blipFill>
-                          <a:blip r:embed="rId11"/>
+                          <a:blip r:embed="rId12"/>
                           <a:stretch>
                             <a:fillRect/>
                           </a:stretch>
@@ -383,7 +343,7 @@
                           <pic:cNvPicPr/>
                         </pic:nvPicPr>
                         <pic:blipFill>
-                          <a:blip r:embed="rId12"/>
+                          <a:blip r:embed="rId13"/>
                           <a:stretch>
                             <a:fillRect/>
                           </a:stretch>
@@ -453,13 +413,22 @@
       <w:r>
         <w:rPr>
           <w:rFonts w:ascii="Georgia" w:hAnsi="Georgia"/>
+          <w:color w:val="auto"/>
+          <w:sz w:val="22"/>
+          <w:szCs w:val="22"/>
+        </w:rPr>
+        <w:t>Almost</w:t>
+      </w:r>
+      <w:r>
+        <w:rPr>
+          <w:rFonts w:ascii="Georgia" w:hAnsi="Georgia"/>
           <w:b/>
           <w:bCs/>
           <w:color w:val="auto"/>
           <w:sz w:val="22"/>
           <w:szCs w:val="22"/>
         </w:rPr>
-        <w:t>1</w:t>
+        <w:t xml:space="preserve"> </w:t>
       </w:r>
       <w:r>
         <w:rPr>
@@ -481,7 +450,7 @@
           <w:sz w:val="22"/>
           <w:szCs w:val="22"/>
         </w:rPr>
-        <w:t xml:space="preserve"> </w:t>
+        <w:t>3</w:t>
       </w:r>
       <w:r>
         <w:rPr>
@@ -492,6 +461,17 @@
           <w:sz w:val="22"/>
           <w:szCs w:val="22"/>
         </w:rPr>
+        <w:t xml:space="preserve"> </w:t>
+      </w:r>
+      <w:r>
+        <w:rPr>
+          <w:rFonts w:ascii="Georgia" w:hAnsi="Georgia"/>
+          <w:b/>
+          <w:bCs/>
+          <w:color w:val="auto"/>
+          <w:sz w:val="22"/>
+          <w:szCs w:val="22"/>
+        </w:rPr>
         <w:t>years’</w:t>
       </w:r>
       <w:r>
@@ -520,6 +500,35 @@
           <w:szCs w:val="22"/>
         </w:rPr>
         <w:t>in IT industry</w:t>
+      </w:r>
+      <w:r>
+        <w:rPr>
+          <w:rFonts w:ascii="Georgia" w:hAnsi="Georgia"/>
+          <w:color w:val="auto"/>
+          <w:sz w:val="22"/>
+          <w:szCs w:val="22"/>
+        </w:rPr>
+        <w:t xml:space="preserve">, 6 years in </w:t>
+      </w:r>
+      <w:r>
+        <w:rPr>
+          <w:rFonts w:ascii="Georgia" w:hAnsi="Georgia"/>
+          <w:b/>
+          <w:bCs/>
+          <w:color w:val="auto"/>
+          <w:sz w:val="22"/>
+          <w:szCs w:val="22"/>
+        </w:rPr>
+        <w:t>DevOps</w:t>
+      </w:r>
+      <w:r>
+        <w:rPr>
+          <w:rFonts w:ascii="Georgia" w:hAnsi="Georgia"/>
+          <w:color w:val="auto"/>
+          <w:sz w:val="22"/>
+          <w:szCs w:val="22"/>
+        </w:rPr>
+        <w:t xml:space="preserve"> </w:t>
       </w:r>
     </w:p>
     <w:p>
@@ -824,6 +833,31 @@
           <w:szCs w:val="22"/>
         </w:rPr>
         <w:t xml:space="preserve"> infrastructures. </w:t>
+      </w:r>
+    </w:p>
+    <w:p>
+      <w:pPr>
+        <w:pStyle w:val="ListParagraph"/>
+        <w:numPr>
+          <w:ilvl w:val="0"/>
+          <w:numId w:val="38"/>
+        </w:numPr>
+        <w:spacing w:line="276" w:lineRule="auto"/>
+        <w:rPr>
+          <w:rFonts w:ascii="Georgia" w:hAnsi="Georgia"/>
+          <w:color w:val="auto"/>
+          <w:sz w:val="22"/>
+          <w:szCs w:val="22"/>
+        </w:rPr>
+      </w:pPr>
+      <w:r>
+        <w:rPr>
+          <w:rFonts w:ascii="Georgia" w:hAnsi="Georgia"/>
+          <w:color w:val="auto"/>
+          <w:sz w:val="22"/>
+          <w:szCs w:val="22"/>
+        </w:rPr>
+        <w:t xml:space="preserve">Always think for Automate as much as I can. </w:t>
       </w:r>
     </w:p>
     <w:p>
@@ -1049,16 +1083,16 @@
           <w:sz w:val="22"/>
           <w:szCs w:val="22"/>
         </w:rPr>
-        <w:t>: Jenkins, Bitbucket pipelines</w:t>
-      </w:r>
-      <w:r>
-        <w:rPr>
-          <w:rFonts w:ascii="Georgia" w:hAnsi="Georgia"/>
-          <w:color w:val="auto"/>
-          <w:sz w:val="22"/>
-          <w:szCs w:val="22"/>
-        </w:rPr>
-        <w:t>, GitHub Actions</w:t>
+        <w:t xml:space="preserve">: Jenkins, </w:t>
+      </w:r>
+      <w:r>
+        <w:rPr>
+          <w:rFonts w:ascii="Georgia" w:hAnsi="Georgia"/>
+          <w:color w:val="auto"/>
+          <w:sz w:val="22"/>
+          <w:szCs w:val="22"/>
+        </w:rPr>
+        <w:t>GitHub Actions</w:t>
       </w:r>
     </w:p>
     <w:p>
@@ -1166,7 +1200,54 @@
           <w:sz w:val="22"/>
           <w:szCs w:val="22"/>
         </w:rPr>
-        <w:t xml:space="preserve">: Grafana-Loki-Prometheus stack, AWS cloud watch, </w:t>
+        <w:t>: Grafana-Loki-Prometheus stack,</w:t>
+      </w:r>
+      <w:r>
+        <w:rPr>
+          <w:rFonts w:ascii="Georgia" w:hAnsi="Georgia"/>
+          <w:color w:val="auto"/>
+          <w:sz w:val="22"/>
+          <w:szCs w:val="22"/>
+        </w:rPr>
+        <w:t xml:space="preserve"> ELK stack,</w:t>
+      </w:r>
+      <w:r>
+        <w:rPr>
+          <w:rFonts w:ascii="Georgia" w:hAnsi="Georgia"/>
+          <w:color w:val="auto"/>
+          <w:sz w:val="22"/>
+          <w:szCs w:val="22"/>
+        </w:rPr>
+        <w:t xml:space="preserve"> AWS cloud watch,</w:t>
+      </w:r>
+      <w:r>
+        <w:rPr>
+          <w:rFonts w:ascii="Georgia" w:hAnsi="Georgia"/>
+          <w:color w:val="auto"/>
+          <w:sz w:val="22"/>
+          <w:szCs w:val="22"/>
+        </w:rPr>
+        <w:t xml:space="preserve"> </w:t>
+      </w:r>
+      <w:proofErr w:type="spellStart"/>
+      <w:r>
+        <w:rPr>
+          <w:rFonts w:ascii="Georgia" w:hAnsi="Georgia"/>
+          <w:color w:val="auto"/>
+          <w:sz w:val="22"/>
+          <w:szCs w:val="22"/>
+        </w:rPr>
+        <w:t>DataDog</w:t>
+      </w:r>
+      <w:proofErr w:type="spellEnd"/>
+      <w:r>
+        <w:rPr>
+          <w:rFonts w:ascii="Georgia" w:hAnsi="Georgia"/>
+          <w:color w:val="auto"/>
+          <w:sz w:val="22"/>
+          <w:szCs w:val="22"/>
+        </w:rPr>
+        <w:t xml:space="preserve"> </w:t>
       </w:r>
     </w:p>
     <w:p>
@@ -1253,6 +1334,15 @@
         <w:t>ArgoCD</w:t>
       </w:r>
       <w:proofErr w:type="spellEnd"/>
+      <w:r>
+        <w:rPr>
+          <w:rFonts w:ascii="Georgia" w:hAnsi="Georgia"/>
+          <w:color w:val="auto"/>
+          <w:sz w:val="22"/>
+          <w:szCs w:val="22"/>
+        </w:rPr>
+        <w:t>, K8s Operator</w:t>
+      </w:r>
     </w:p>
     <w:p>
       <w:pPr>
@@ -1443,25 +1533,7 @@
           <w:sz w:val="22"/>
           <w:szCs w:val="22"/>
         </w:rPr>
-        <w:t>Dec</w:t>
-      </w:r>
-      <w:r>
-        <w:rPr>
-          <w:rFonts w:ascii="Georgia" w:hAnsi="Georgia"/>
-          <w:color w:val="auto"/>
-          <w:sz w:val="22"/>
-          <w:szCs w:val="22"/>
-        </w:rPr>
-        <w:t xml:space="preserve"> 202</w:t>
-      </w:r>
-      <w:r>
-        <w:rPr>
-          <w:rFonts w:ascii="Georgia" w:hAnsi="Georgia"/>
-          <w:color w:val="auto"/>
-          <w:sz w:val="22"/>
-          <w:szCs w:val="22"/>
-        </w:rPr>
-        <w:t>4</w:t>
+        <w:t>Nov 2026</w:t>
       </w:r>
     </w:p>
     <w:p>
@@ -1595,7 +1667,6 @@
           <w:szCs w:val="22"/>
         </w:rPr>
       </w:pPr>
-      <w:proofErr w:type="spellStart"/>
       <w:r>
         <w:rPr>
           <w:rFonts w:ascii="Georgia" w:eastAsia="Calibri" w:hAnsi="Georgia" w:cs="Calibri"/>
@@ -1604,9 +1675,8 @@
           <w:sz w:val="22"/>
           <w:szCs w:val="22"/>
         </w:rPr>
-        <w:t>CloudHedge</w:t>
-      </w:r>
-      <w:proofErr w:type="spellEnd"/>
+        <w:t>Icertis Solutions Private Limited</w:t>
+      </w:r>
       <w:r>
         <w:rPr>
           <w:rFonts w:ascii="Georgia" w:eastAsia="Calibri" w:hAnsi="Georgia" w:cs="Calibri"/>
@@ -1615,9 +1685,81 @@
           <w:sz w:val="22"/>
           <w:szCs w:val="22"/>
         </w:rPr>
-        <w:t xml:space="preserve"> Technologies</w:t>
-      </w:r>
-      <w:r>
+        <w:t>:</w:t>
+      </w:r>
+    </w:p>
+    <w:p>
+      <w:pPr>
+        <w:spacing w:line="276" w:lineRule="auto"/>
+        <w:jc w:val="both"/>
+        <w:rPr>
+          <w:rFonts w:ascii="Georgia" w:eastAsia="Calibri" w:hAnsi="Georgia" w:cs="Calibri"/>
+          <w:bCs/>
+          <w:color w:val="auto"/>
+          <w:sz w:val="22"/>
+          <w:szCs w:val="22"/>
+        </w:rPr>
+      </w:pPr>
+      <w:r>
+        <w:rPr>
+          <w:rFonts w:ascii="Georgia" w:eastAsia="Calibri" w:hAnsi="Georgia" w:cs="Calibri"/>
+          <w:bCs/>
+          <w:color w:val="auto"/>
+          <w:sz w:val="22"/>
+          <w:szCs w:val="22"/>
+        </w:rPr>
+        <w:t xml:space="preserve">Recently started working with Icertis from Aug 2024. </w:t>
+      </w:r>
+    </w:p>
+    <w:p>
+      <w:pPr>
+        <w:pStyle w:val="ListParagraph"/>
+        <w:numPr>
+          <w:ilvl w:val="0"/>
+          <w:numId w:val="48"/>
+        </w:numPr>
+        <w:spacing w:line="276" w:lineRule="auto"/>
+        <w:jc w:val="both"/>
+        <w:rPr>
+          <w:rFonts w:ascii="Georgia" w:eastAsia="Calibri" w:hAnsi="Georgia" w:cs="Calibri"/>
+          <w:bCs/>
+          <w:color w:val="auto"/>
+          <w:sz w:val="22"/>
+          <w:szCs w:val="22"/>
+        </w:rPr>
+      </w:pPr>
+      <w:r>
+        <w:rPr>
+          <w:rFonts w:ascii="Georgia" w:eastAsia="Calibri" w:hAnsi="Georgia" w:cs="Calibri"/>
+          <w:bCs/>
+          <w:color w:val="auto"/>
+          <w:sz w:val="22"/>
+          <w:szCs w:val="22"/>
+        </w:rPr>
+        <w:t xml:space="preserve">Optimise cost and security of current </w:t>
+      </w:r>
+      <w:proofErr w:type="gramStart"/>
+      <w:r>
+        <w:rPr>
+          <w:rFonts w:ascii="Georgia" w:eastAsia="Calibri" w:hAnsi="Georgia" w:cs="Calibri"/>
+          <w:bCs/>
+          <w:color w:val="auto"/>
+          <w:sz w:val="22"/>
+          <w:szCs w:val="22"/>
+        </w:rPr>
+        <w:t>infrastructure</w:t>
+      </w:r>
+      <w:proofErr w:type="gramEnd"/>
+    </w:p>
+    <w:p>
+      <w:pPr>
+        <w:pStyle w:val="ListParagraph"/>
+        <w:numPr>
+          <w:ilvl w:val="0"/>
+          <w:numId w:val="48"/>
+        </w:numPr>
+        <w:spacing w:line="276" w:lineRule="auto"/>
+        <w:jc w:val="both"/>
         <w:rPr>
           <w:rFonts w:ascii="Georgia" w:eastAsia="Calibri" w:hAnsi="Georgia" w:cs="Calibri"/>
           <w:b/>
@@ -1625,7 +1767,60 @@
           <w:sz w:val="22"/>
           <w:szCs w:val="22"/>
         </w:rPr>
-        <w:t xml:space="preserve"> Pvt Ltd</w:t>
+      </w:pPr>
+      <w:r>
+        <w:rPr>
+          <w:rFonts w:ascii="Georgia" w:eastAsia="Calibri" w:hAnsi="Georgia" w:cs="Calibri"/>
+          <w:bCs/>
+          <w:color w:val="auto"/>
+          <w:sz w:val="22"/>
+          <w:szCs w:val="22"/>
+        </w:rPr>
+        <w:t xml:space="preserve">Optimise </w:t>
+      </w:r>
+      <w:proofErr w:type="spellStart"/>
+      <w:r>
+        <w:rPr>
+          <w:rFonts w:ascii="Georgia" w:eastAsia="Calibri" w:hAnsi="Georgia" w:cs="Calibri"/>
+          <w:bCs/>
+          <w:color w:val="auto"/>
+          <w:sz w:val="22"/>
+          <w:szCs w:val="22"/>
+        </w:rPr>
+        <w:t>Github</w:t>
+      </w:r>
+      <w:proofErr w:type="spellEnd"/>
+      <w:r>
+        <w:rPr>
+          <w:rFonts w:ascii="Georgia" w:eastAsia="Calibri" w:hAnsi="Georgia" w:cs="Calibri"/>
+          <w:bCs/>
+          <w:color w:val="auto"/>
+          <w:sz w:val="22"/>
+          <w:szCs w:val="22"/>
+        </w:rPr>
+        <w:t xml:space="preserve"> runner </w:t>
+      </w:r>
+      <w:proofErr w:type="gramStart"/>
+      <w:r>
+        <w:rPr>
+          <w:rFonts w:ascii="Georgia" w:eastAsia="Calibri" w:hAnsi="Georgia" w:cs="Calibri"/>
+          <w:bCs/>
+          <w:color w:val="auto"/>
+          <w:sz w:val="22"/>
+          <w:szCs w:val="22"/>
+        </w:rPr>
+        <w:t>performance</w:t>
+      </w:r>
+      <w:proofErr w:type="gramEnd"/>
+      <w:r>
+        <w:rPr>
+          <w:rFonts w:ascii="Georgia" w:eastAsia="Calibri" w:hAnsi="Georgia" w:cs="Calibri"/>
+          <w:bCs/>
+          <w:color w:val="auto"/>
+          <w:sz w:val="22"/>
+          <w:szCs w:val="22"/>
+        </w:rPr>
+        <w:t xml:space="preserve"> </w:t>
       </w:r>
       <w:r>
         <w:rPr>
@@ -1635,9 +1830,15 @@
           <w:sz w:val="22"/>
           <w:szCs w:val="22"/>
         </w:rPr>
-        <w:t xml:space="preserve"> Pune</w:t>
-      </w:r>
-      <w:r>
+        <w:t xml:space="preserve"> </w:t>
+      </w:r>
+    </w:p>
+    <w:p>
+      <w:pPr>
+        <w:tabs>
+          <w:tab w:val="clear" w:pos="720"/>
+        </w:tabs>
+        <w:suppressAutoHyphens w:val="0"/>
         <w:rPr>
           <w:rFonts w:ascii="Georgia" w:eastAsia="Calibri" w:hAnsi="Georgia" w:cs="Calibri"/>
           <w:b/>
@@ -1645,7 +1846,16 @@
           <w:sz w:val="22"/>
           <w:szCs w:val="22"/>
         </w:rPr>
-        <w:t xml:space="preserve">: </w:t>
+      </w:pPr>
+      <w:r>
+        <w:rPr>
+          <w:rFonts w:ascii="Georgia" w:eastAsia="Calibri" w:hAnsi="Georgia" w:cs="Calibri"/>
+          <w:b/>
+          <w:color w:val="auto"/>
+          <w:sz w:val="22"/>
+          <w:szCs w:val="22"/>
+        </w:rPr>
+        <w:br w:type="page"/>
       </w:r>
     </w:p>
     <w:p>
@@ -1654,13 +1864,70 @@
         <w:jc w:val="both"/>
         <w:rPr>
           <w:rFonts w:ascii="Georgia" w:eastAsia="Calibri" w:hAnsi="Georgia" w:cs="Calibri"/>
-          <w:bCs/>
-          <w:color w:val="auto"/>
-          <w:sz w:val="22"/>
-          <w:szCs w:val="22"/>
-        </w:rPr>
-      </w:pPr>
-      <w:r>
+          <w:b/>
+          <w:color w:val="auto"/>
+          <w:sz w:val="22"/>
+          <w:szCs w:val="22"/>
+        </w:rPr>
+      </w:pPr>
+      <w:proofErr w:type="spellStart"/>
+      <w:r>
+        <w:rPr>
+          <w:rFonts w:ascii="Georgia" w:eastAsia="Calibri" w:hAnsi="Georgia" w:cs="Calibri"/>
+          <w:b/>
+          <w:color w:val="auto"/>
+          <w:sz w:val="22"/>
+          <w:szCs w:val="22"/>
+        </w:rPr>
+        <w:lastRenderedPageBreak/>
+        <w:t>CloudHedge</w:t>
+      </w:r>
+      <w:proofErr w:type="spellEnd"/>
+      <w:r>
+        <w:rPr>
+          <w:rFonts w:ascii="Georgia" w:eastAsia="Calibri" w:hAnsi="Georgia" w:cs="Calibri"/>
+          <w:b/>
+          <w:color w:val="auto"/>
+          <w:sz w:val="22"/>
+          <w:szCs w:val="22"/>
+        </w:rPr>
+        <w:t xml:space="preserve"> Technologies</w:t>
+      </w:r>
+      <w:r>
+        <w:rPr>
+          <w:rFonts w:ascii="Georgia" w:eastAsia="Calibri" w:hAnsi="Georgia" w:cs="Calibri"/>
+          <w:b/>
+          <w:color w:val="auto"/>
+          <w:sz w:val="22"/>
+          <w:szCs w:val="22"/>
+        </w:rPr>
+        <w:t xml:space="preserve"> Pvt Ltd</w:t>
+      </w:r>
+      <w:r>
+        <w:rPr>
+          <w:rFonts w:ascii="Georgia" w:eastAsia="Calibri" w:hAnsi="Georgia" w:cs="Calibri"/>
+          <w:b/>
+          <w:color w:val="auto"/>
+          <w:sz w:val="22"/>
+          <w:szCs w:val="22"/>
+        </w:rPr>
+        <w:t xml:space="preserve"> Pune</w:t>
+      </w:r>
+      <w:r>
+        <w:rPr>
+          <w:rFonts w:ascii="Georgia" w:eastAsia="Calibri" w:hAnsi="Georgia" w:cs="Calibri"/>
+          <w:b/>
+          <w:color w:val="auto"/>
+          <w:sz w:val="22"/>
+          <w:szCs w:val="22"/>
+        </w:rPr>
+        <w:t xml:space="preserve">: </w:t>
+      </w:r>
+    </w:p>
+    <w:p>
+      <w:pPr>
+        <w:spacing w:line="276" w:lineRule="auto"/>
+        <w:jc w:val="both"/>
         <w:rPr>
           <w:rFonts w:ascii="Georgia" w:eastAsia="Calibri" w:hAnsi="Georgia" w:cs="Calibri"/>
           <w:bCs/>
@@ -1668,6 +1935,15 @@
           <w:sz w:val="22"/>
           <w:szCs w:val="22"/>
         </w:rPr>
+      </w:pPr>
+      <w:r>
+        <w:rPr>
+          <w:rFonts w:ascii="Georgia" w:eastAsia="Calibri" w:hAnsi="Georgia" w:cs="Calibri"/>
+          <w:bCs/>
+          <w:color w:val="auto"/>
+          <w:sz w:val="22"/>
+          <w:szCs w:val="22"/>
+        </w:rPr>
         <w:t xml:space="preserve">Working as a </w:t>
       </w:r>
       <w:r>
@@ -1688,7 +1964,17 @@
           <w:sz w:val="22"/>
           <w:szCs w:val="22"/>
         </w:rPr>
-        <w:t xml:space="preserve"> from June 2018 to till Date</w:t>
+        <w:t xml:space="preserve"> from June 2018 to </w:t>
+      </w:r>
+      <w:r>
+        <w:rPr>
+          <w:rFonts w:ascii="Georgia" w:eastAsia="Calibri" w:hAnsi="Georgia" w:cs="Calibri"/>
+          <w:bCs/>
+          <w:color w:val="auto"/>
+          <w:sz w:val="22"/>
+          <w:szCs w:val="22"/>
+        </w:rPr>
+        <w:t>July 2024</w:t>
       </w:r>
     </w:p>
     <w:p>
@@ -1933,7 +2219,6 @@
           <w:sz w:val="22"/>
           <w:szCs w:val="22"/>
         </w:rPr>
-        <w:lastRenderedPageBreak/>
         <w:t>Worked for banks, oil and gas industry, Vehicle industry, and education industry.</w:t>
       </w:r>
     </w:p>
@@ -2976,7 +3261,7 @@
         </w:rPr>
         <w:t xml:space="preserve">Email: </w:t>
       </w:r>
-      <w:hyperlink r:id="rId13" w:history="1">
+      <w:hyperlink r:id="rId14" w:history="1">
         <w:r>
           <w:rPr>
             <w:rStyle w:val="Hyperlink"/>
@@ -3027,7 +3312,7 @@
         </w:rPr>
         <w:t xml:space="preserve">: </w:t>
       </w:r>
-      <w:hyperlink r:id="rId14" w:history="1">
+      <w:hyperlink r:id="rId15" w:history="1">
         <w:r>
           <w:rPr>
             <w:rStyle w:val="Hyperlink"/>
@@ -3099,7 +3384,7 @@
         </w:rPr>
         <w:t xml:space="preserve"> </w:t>
       </w:r>
-      <w:hyperlink r:id="rId15" w:history="1">
+      <w:hyperlink r:id="rId16" w:history="1">
         <w:r>
           <w:rPr>
             <w:rStyle w:val="Hyperlink"/>
@@ -3137,7 +3422,7 @@
         </w:rPr>
         <w:t xml:space="preserve">Webpage: </w:t>
       </w:r>
-      <w:hyperlink r:id="rId16" w:history="1">
+      <w:hyperlink r:id="rId17" w:history="1">
         <w:r>
           <w:rPr>
             <w:rStyle w:val="Hyperlink"/>
@@ -3197,7 +3482,7 @@
       </w:pPr>
     </w:p>
     <w:sectPr>
-      <w:headerReference w:type="default" r:id="rId17"/>
+      <w:headerReference w:type="default" r:id="rId18"/>
       <w:pgSz w:w="11906" w:h="16838"/>
       <w:pgMar w:top="1134" w:right="1134" w:bottom="1134" w:left="1134" w:header="144" w:footer="0" w:gutter="0"/>
       <w:cols w:space="720"/>
@@ -3337,7 +3622,7 @@
               <v:stroke joinstyle="miter"/>
               <v:path gradientshapeok="t" o:connecttype="rect"/>
             </v:shapetype>
-            <v:shape id="Text Box 3" o:spid="_x0000_s1026" type="#_x0000_t202" style="position:absolute;margin-left:425.25pt;margin-top:4.5pt;width:101.25pt;height:48pt;z-index:251659264;visibility:visible;mso-wrap-style:square;mso-width-percent:0;mso-height-percent:0;mso-wrap-distance-left:9pt;mso-wrap-distance-top:0;mso-wrap-distance-right:9pt;mso-wrap-distance-bottom:0;mso-position-horizontal:absolute;mso-position-horizontal-relative:text;mso-position-vertical:absolute;mso-position-vertical-relative:text;mso-width-percent:0;mso-height-percent:0;mso-width-relative:margin;mso-height-relative:page;v-text-anchor:top" o:gfxdata="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" filled="f" stroked="f" strokeweight=".5pt">
+            <v:shape id="Text Box 3" o:spid="_x0000_s1026" type="#_x0000_t202" style="position:absolute;margin-left:425.25pt;margin-top:4.5pt;width:101.25pt;height:48pt;z-index:251659264;visibility:visible;mso-wrap-style:square;mso-width-percent:0;mso-height-percent:0;mso-wrap-distance-left:9pt;mso-wrap-distance-top:0;mso-wrap-distance-right:9pt;mso-wrap-distance-bottom:0;mso-position-horizontal:absolute;mso-position-horizontal-relative:text;mso-position-vertical:absolute;mso-position-vertical-relative:text;mso-width-percent:0;mso-height-percent:0;mso-width-relative:margin;mso-height-relative:page;v-text-anchor:top" o:gfxdata="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" filled="f" stroked="f" strokeweight=".5pt">
               <v:textbox inset="0,0,0,0">
                 <w:txbxContent>
                   <w:p>
@@ -6028,6 +6313,119 @@
     </w:lvl>
   </w:abstractNum>
   <w:abstractNum w:abstractNumId="21" w15:restartNumberingAfterBreak="0">
+    <w:nsid w:val="27BB7383"/>
+    <w:multiLevelType w:val="hybridMultilevel"/>
+    <w:tmpl w:val="66486E78"/>
+    <w:lvl w:ilvl="0" w:tplc="40090001">
+      <w:start w:val="1"/>
+      <w:numFmt w:val="bullet"/>
+      <w:lvlText w:val=""/>
+      <w:lvlJc w:val="left"/>
+      <w:pPr>
+        <w:ind w:left="720" w:hanging="360"/>
+      </w:pPr>
+      <w:rPr>
+        <w:rFonts w:ascii="Symbol" w:hAnsi="Symbol" w:hint="default"/>
+      </w:rPr>
+    </w:lvl>
+    <w:lvl w:ilvl="1" w:tplc="40090003" w:tentative="1">
+      <w:start w:val="1"/>
+      <w:numFmt w:val="bullet"/>
+      <w:lvlText w:val="o"/>
+      <w:lvlJc w:val="left"/>
+      <w:pPr>
+        <w:ind w:left="1440" w:hanging="360"/>
+      </w:pPr>
+      <w:rPr>
+        <w:rFonts w:ascii="Courier New" w:hAnsi="Courier New" w:cs="Courier New" w:hint="default"/>
+      </w:rPr>
+    </w:lvl>
+    <w:lvl w:ilvl="2" w:tplc="40090005" w:tentative="1">
+      <w:start w:val="1"/>
+      <w:numFmt w:val="bullet"/>
+      <w:lvlText w:val=""/>
+      <w:lvlJc w:val="left"/>
+      <w:pPr>
+        <w:ind w:left="2160" w:hanging="360"/>
+      </w:pPr>
+      <w:rPr>
+        <w:rFonts w:ascii="Wingdings" w:hAnsi="Wingdings" w:hint="default"/>
+      </w:rPr>
+    </w:lvl>
+    <w:lvl w:ilvl="3" w:tplc="40090001" w:tentative="1">
+      <w:start w:val="1"/>
+      <w:numFmt w:val="bullet"/>
+      <w:lvlText w:val=""/>
+      <w:lvlJc w:val="left"/>
+      <w:pPr>
+        <w:ind w:left="2880" w:hanging="360"/>
+      </w:pPr>
+      <w:rPr>
+        <w:rFonts w:ascii="Symbol" w:hAnsi="Symbol" w:hint="default"/>
+      </w:rPr>
+    </w:lvl>
+    <w:lvl w:ilvl="4" w:tplc="40090003" w:tentative="1">
+      <w:start w:val="1"/>
+      <w:numFmt w:val="bullet"/>
+      <w:lvlText w:val="o"/>
+      <w:lvlJc w:val="left"/>
+      <w:pPr>
+        <w:ind w:left="3600" w:hanging="360"/>
+      </w:pPr>
+      <w:rPr>
+        <w:rFonts w:ascii="Courier New" w:hAnsi="Courier New" w:cs="Courier New" w:hint="default"/>
+      </w:rPr>
+    </w:lvl>
+    <w:lvl w:ilvl="5" w:tplc="40090005" w:tentative="1">
+      <w:start w:val="1"/>
+      <w:numFmt w:val="bullet"/>
+      <w:lvlText w:val=""/>
+      <w:lvlJc w:val="left"/>
+      <w:pPr>
+        <w:ind w:left="4320" w:hanging="360"/>
+      </w:pPr>
+      <w:rPr>
+        <w:rFonts w:ascii="Wingdings" w:hAnsi="Wingdings" w:hint="default"/>
+      </w:rPr>
+    </w:lvl>
+    <w:lvl w:ilvl="6" w:tplc="40090001" w:tentative="1">
+      <w:start w:val="1"/>
+      <w:numFmt w:val="bullet"/>
+      <w:lvlText w:val=""/>
+      <w:lvlJc w:val="left"/>
+      <w:pPr>
+        <w:ind w:left="5040" w:hanging="360"/>
+      </w:pPr>
+      <w:rPr>
+        <w:rFonts w:ascii="Symbol" w:hAnsi="Symbol" w:hint="default"/>
+      </w:rPr>
+    </w:lvl>
+    <w:lvl w:ilvl="7" w:tplc="40090003" w:tentative="1">
+      <w:start w:val="1"/>
+      <w:numFmt w:val="bullet"/>
+      <w:lvlText w:val="o"/>
+      <w:lvlJc w:val="left"/>
+      <w:pPr>
+        <w:ind w:left="5760" w:hanging="360"/>
+      </w:pPr>
+      <w:rPr>
+        <w:rFonts w:ascii="Courier New" w:hAnsi="Courier New" w:cs="Courier New" w:hint="default"/>
+      </w:rPr>
+    </w:lvl>
+    <w:lvl w:ilvl="8" w:tplc="40090005" w:tentative="1">
+      <w:start w:val="1"/>
+      <w:numFmt w:val="bullet"/>
+      <w:lvlText w:val=""/>
+      <w:lvlJc w:val="left"/>
+      <w:pPr>
+        <w:ind w:left="6480" w:hanging="360"/>
+      </w:pPr>
+      <w:rPr>
+        <w:rFonts w:ascii="Wingdings" w:hAnsi="Wingdings" w:hint="default"/>
+      </w:rPr>
+    </w:lvl>
+  </w:abstractNum>
+  <w:abstractNum w:abstractNumId="22" w15:restartNumberingAfterBreak="0">
     <w:nsid w:val="2A54214E"/>
     <w:multiLevelType w:val="multilevel"/>
     <w:tmpl w:val="EA7C2690"/>
@@ -6175,7 +6573,7 @@
       </w:rPr>
     </w:lvl>
   </w:abstractNum>
-  <w:abstractNum w:abstractNumId="22" w15:restartNumberingAfterBreak="0">
+  <w:abstractNum w:abstractNumId="23" w15:restartNumberingAfterBreak="0">
     <w:nsid w:val="2B297215"/>
     <w:multiLevelType w:val="hybridMultilevel"/>
     <w:tmpl w:val="BEE883C0"/>
@@ -6288,7 +6686,7 @@
       </w:rPr>
     </w:lvl>
   </w:abstractNum>
-  <w:abstractNum w:abstractNumId="23" w15:restartNumberingAfterBreak="0">
+  <w:abstractNum w:abstractNumId="24" w15:restartNumberingAfterBreak="0">
     <w:nsid w:val="30B96D58"/>
     <w:multiLevelType w:val="multilevel"/>
     <w:tmpl w:val="52CCE66A"/>
@@ -6436,7 +6834,7 @@
       </w:rPr>
     </w:lvl>
   </w:abstractNum>
-  <w:abstractNum w:abstractNumId="24" w15:restartNumberingAfterBreak="0">
+  <w:abstractNum w:abstractNumId="25" w15:restartNumberingAfterBreak="0">
     <w:nsid w:val="32302086"/>
     <w:multiLevelType w:val="multilevel"/>
     <w:tmpl w:val="E000F41A"/>
@@ -6549,7 +6947,7 @@
       </w:rPr>
     </w:lvl>
   </w:abstractNum>
-  <w:abstractNum w:abstractNumId="25" w15:restartNumberingAfterBreak="0">
+  <w:abstractNum w:abstractNumId="26" w15:restartNumberingAfterBreak="0">
     <w:nsid w:val="365652AE"/>
     <w:multiLevelType w:val="hybridMultilevel"/>
     <w:tmpl w:val="D0945FF4"/>
@@ -6664,7 +7062,7 @@
       </w:rPr>
     </w:lvl>
   </w:abstractNum>
-  <w:abstractNum w:abstractNumId="26" w15:restartNumberingAfterBreak="0">
+  <w:abstractNum w:abstractNumId="27" w15:restartNumberingAfterBreak="0">
     <w:nsid w:val="378D6586"/>
     <w:multiLevelType w:val="hybridMultilevel"/>
     <w:tmpl w:val="0750FA44"/>
@@ -6777,7 +7175,7 @@
       </w:rPr>
     </w:lvl>
   </w:abstractNum>
-  <w:abstractNum w:abstractNumId="27" w15:restartNumberingAfterBreak="0">
+  <w:abstractNum w:abstractNumId="28" w15:restartNumberingAfterBreak="0">
     <w:nsid w:val="3ADC38E3"/>
     <w:multiLevelType w:val="hybridMultilevel"/>
     <w:tmpl w:val="D71260B6"/>
@@ -6889,7 +7287,7 @@
       </w:rPr>
     </w:lvl>
   </w:abstractNum>
-  <w:abstractNum w:abstractNumId="28" w15:restartNumberingAfterBreak="0">
+  <w:abstractNum w:abstractNumId="29" w15:restartNumberingAfterBreak="0">
     <w:nsid w:val="3FD4768B"/>
     <w:multiLevelType w:val="hybridMultilevel"/>
     <w:tmpl w:val="22602EB0"/>
@@ -7002,7 +7400,7 @@
       </w:rPr>
     </w:lvl>
   </w:abstractNum>
-  <w:abstractNum w:abstractNumId="29" w15:restartNumberingAfterBreak="0">
+  <w:abstractNum w:abstractNumId="30" w15:restartNumberingAfterBreak="0">
     <w:nsid w:val="3FEE54EE"/>
     <w:multiLevelType w:val="hybridMultilevel"/>
     <w:tmpl w:val="2072F7B8"/>
@@ -7114,7 +7512,7 @@
       </w:rPr>
     </w:lvl>
   </w:abstractNum>
-  <w:abstractNum w:abstractNumId="30" w15:restartNumberingAfterBreak="0">
+  <w:abstractNum w:abstractNumId="31" w15:restartNumberingAfterBreak="0">
     <w:nsid w:val="41494BFB"/>
     <w:multiLevelType w:val="hybridMultilevel"/>
     <w:tmpl w:val="3D86A87A"/>
@@ -7227,7 +7625,7 @@
       </w:rPr>
     </w:lvl>
   </w:abstractNum>
-  <w:abstractNum w:abstractNumId="31" w15:restartNumberingAfterBreak="0">
+  <w:abstractNum w:abstractNumId="32" w15:restartNumberingAfterBreak="0">
     <w:nsid w:val="41E37532"/>
     <w:multiLevelType w:val="hybridMultilevel"/>
     <w:tmpl w:val="2B9EC1BC"/>
@@ -7342,7 +7740,7 @@
       </w:rPr>
     </w:lvl>
   </w:abstractNum>
-  <w:abstractNum w:abstractNumId="32" w15:restartNumberingAfterBreak="0">
+  <w:abstractNum w:abstractNumId="33" w15:restartNumberingAfterBreak="0">
     <w:nsid w:val="4BB354B5"/>
     <w:multiLevelType w:val="hybridMultilevel"/>
     <w:tmpl w:val="EC4E233E"/>
@@ -7454,7 +7852,7 @@
       </w:rPr>
     </w:lvl>
   </w:abstractNum>
-  <w:abstractNum w:abstractNumId="33" w15:restartNumberingAfterBreak="0">
+  <w:abstractNum w:abstractNumId="34" w15:restartNumberingAfterBreak="0">
     <w:nsid w:val="4C366A1A"/>
     <w:multiLevelType w:val="hybridMultilevel"/>
     <w:tmpl w:val="4C9C7C8C"/>
@@ -7567,7 +7965,7 @@
       </w:rPr>
     </w:lvl>
   </w:abstractNum>
-  <w:abstractNum w:abstractNumId="34" w15:restartNumberingAfterBreak="0">
+  <w:abstractNum w:abstractNumId="35" w15:restartNumberingAfterBreak="0">
     <w:nsid w:val="560E2893"/>
     <w:multiLevelType w:val="hybridMultilevel"/>
     <w:tmpl w:val="1A48BFDC"/>
@@ -7682,7 +8080,7 @@
       </w:rPr>
     </w:lvl>
   </w:abstractNum>
-  <w:abstractNum w:abstractNumId="35" w15:restartNumberingAfterBreak="0">
+  <w:abstractNum w:abstractNumId="36" w15:restartNumberingAfterBreak="0">
     <w:nsid w:val="57B75A16"/>
     <w:multiLevelType w:val="multilevel"/>
     <w:tmpl w:val="84F425A0"/>
@@ -7795,7 +8193,7 @@
       </w:rPr>
     </w:lvl>
   </w:abstractNum>
-  <w:abstractNum w:abstractNumId="36" w15:restartNumberingAfterBreak="0">
+  <w:abstractNum w:abstractNumId="37" w15:restartNumberingAfterBreak="0">
     <w:nsid w:val="5BD65A52"/>
     <w:multiLevelType w:val="multilevel"/>
     <w:tmpl w:val="AC604D50"/>
@@ -7943,7 +8341,7 @@
       </w:rPr>
     </w:lvl>
   </w:abstractNum>
-  <w:abstractNum w:abstractNumId="37" w15:restartNumberingAfterBreak="0">
+  <w:abstractNum w:abstractNumId="38" w15:restartNumberingAfterBreak="0">
     <w:nsid w:val="5CBD7C95"/>
     <w:multiLevelType w:val="hybridMultilevel"/>
     <w:tmpl w:val="811A2AEA"/>
@@ -8056,7 +8454,7 @@
       </w:rPr>
     </w:lvl>
   </w:abstractNum>
-  <w:abstractNum w:abstractNumId="38" w15:restartNumberingAfterBreak="0">
+  <w:abstractNum w:abstractNumId="39" w15:restartNumberingAfterBreak="0">
     <w:nsid w:val="631E42D5"/>
     <w:multiLevelType w:val="hybridMultilevel"/>
     <w:tmpl w:val="3746D8FE"/>
@@ -8169,7 +8567,7 @@
       </w:rPr>
     </w:lvl>
   </w:abstractNum>
-  <w:abstractNum w:abstractNumId="39" w15:restartNumberingAfterBreak="0">
+  <w:abstractNum w:abstractNumId="40" w15:restartNumberingAfterBreak="0">
     <w:nsid w:val="672D7E7C"/>
     <w:multiLevelType w:val="multilevel"/>
     <w:tmpl w:val="46EE6CF8"/>
@@ -8309,7 +8707,7 @@
       </w:rPr>
     </w:lvl>
   </w:abstractNum>
-  <w:abstractNum w:abstractNumId="40" w15:restartNumberingAfterBreak="0">
+  <w:abstractNum w:abstractNumId="41" w15:restartNumberingAfterBreak="0">
     <w:nsid w:val="681D752A"/>
     <w:multiLevelType w:val="hybridMultilevel"/>
     <w:tmpl w:val="482AC2DE"/>
@@ -8422,7 +8820,7 @@
       </w:rPr>
     </w:lvl>
   </w:abstractNum>
-  <w:abstractNum w:abstractNumId="41" w15:restartNumberingAfterBreak="0">
+  <w:abstractNum w:abstractNumId="42" w15:restartNumberingAfterBreak="0">
     <w:nsid w:val="686401B1"/>
     <w:multiLevelType w:val="hybridMultilevel"/>
     <w:tmpl w:val="B2A4CACC"/>
@@ -8535,7 +8933,7 @@
       </w:rPr>
     </w:lvl>
   </w:abstractNum>
-  <w:abstractNum w:abstractNumId="42" w15:restartNumberingAfterBreak="0">
+  <w:abstractNum w:abstractNumId="43" w15:restartNumberingAfterBreak="0">
     <w:nsid w:val="69B10B4D"/>
     <w:multiLevelType w:val="multilevel"/>
     <w:tmpl w:val="7E1EA944"/>
@@ -8657,7 +9055,7 @@
       </w:pPr>
     </w:lvl>
   </w:abstractNum>
-  <w:abstractNum w:abstractNumId="43" w15:restartNumberingAfterBreak="0">
+  <w:abstractNum w:abstractNumId="44" w15:restartNumberingAfterBreak="0">
     <w:nsid w:val="6C391BF6"/>
     <w:multiLevelType w:val="hybridMultilevel"/>
     <w:tmpl w:val="D6E0E2AA"/>
@@ -8772,7 +9170,7 @@
       </w:rPr>
     </w:lvl>
   </w:abstractNum>
-  <w:abstractNum w:abstractNumId="44" w15:restartNumberingAfterBreak="0">
+  <w:abstractNum w:abstractNumId="45" w15:restartNumberingAfterBreak="0">
     <w:nsid w:val="6F7D6D5D"/>
     <w:multiLevelType w:val="hybridMultilevel"/>
     <w:tmpl w:val="2C78559E"/>
@@ -8886,7 +9284,7 @@
       </w:rPr>
     </w:lvl>
   </w:abstractNum>
-  <w:abstractNum w:abstractNumId="45" w15:restartNumberingAfterBreak="0">
+  <w:abstractNum w:abstractNumId="46" w15:restartNumberingAfterBreak="0">
     <w:nsid w:val="739D305E"/>
     <w:multiLevelType w:val="multilevel"/>
     <w:tmpl w:val="9B9AE730"/>
@@ -9026,7 +9424,7 @@
       </w:rPr>
     </w:lvl>
   </w:abstractNum>
-  <w:abstractNum w:abstractNumId="46" w15:restartNumberingAfterBreak="0">
+  <w:abstractNum w:abstractNumId="47" w15:restartNumberingAfterBreak="0">
     <w:nsid w:val="7C3254FD"/>
     <w:multiLevelType w:val="multilevel"/>
     <w:tmpl w:val="8E280F58"/>
@@ -9175,22 +9573,22 @@
     </w:lvl>
   </w:abstractNum>
   <w:num w:numId="1" w16cid:durableId="50884762">
-    <w:abstractNumId w:val="23"/>
+    <w:abstractNumId w:val="24"/>
   </w:num>
   <w:num w:numId="2" w16cid:durableId="533225802">
-    <w:abstractNumId w:val="46"/>
+    <w:abstractNumId w:val="47"/>
   </w:num>
   <w:num w:numId="3" w16cid:durableId="503478947">
     <w:abstractNumId w:val="4"/>
   </w:num>
   <w:num w:numId="4" w16cid:durableId="1700160611">
-    <w:abstractNumId w:val="39"/>
+    <w:abstractNumId w:val="40"/>
   </w:num>
   <w:num w:numId="5" w16cid:durableId="1505709268">
-    <w:abstractNumId w:val="42"/>
+    <w:abstractNumId w:val="43"/>
   </w:num>
   <w:num w:numId="6" w16cid:durableId="1124037022">
-    <w:abstractNumId w:val="26"/>
+    <w:abstractNumId w:val="27"/>
   </w:num>
   <w:num w:numId="7" w16cid:durableId="802769981">
     <w:abstractNumId w:val="7"/>
@@ -9360,7 +9758,7 @@
     </w:lvlOverride>
   </w:num>
   <w:num w:numId="9" w16cid:durableId="2007975904">
-    <w:abstractNumId w:val="33"/>
+    <w:abstractNumId w:val="34"/>
   </w:num>
   <w:num w:numId="10" w16cid:durableId="1158839168">
     <w:abstractNumId w:val="18"/>
@@ -9369,7 +9767,7 @@
     <w:abstractNumId w:val="19"/>
   </w:num>
   <w:num w:numId="12" w16cid:durableId="928270591">
-    <w:abstractNumId w:val="29"/>
+    <w:abstractNumId w:val="30"/>
   </w:num>
   <w:num w:numId="13" w16cid:durableId="133068115">
     <w:abstractNumId w:val="16"/>
@@ -9381,22 +9779,22 @@
     <w:abstractNumId w:val="8"/>
   </w:num>
   <w:num w:numId="16" w16cid:durableId="1942955092">
+    <w:abstractNumId w:val="23"/>
+  </w:num>
+  <w:num w:numId="17" w16cid:durableId="1325012521">
+    <w:abstractNumId w:val="44"/>
+  </w:num>
+  <w:num w:numId="18" w16cid:durableId="1214848869">
     <w:abstractNumId w:val="22"/>
   </w:num>
-  <w:num w:numId="17" w16cid:durableId="1325012521">
-    <w:abstractNumId w:val="43"/>
-  </w:num>
-  <w:num w:numId="18" w16cid:durableId="1214848869">
-    <w:abstractNumId w:val="21"/>
-  </w:num>
   <w:num w:numId="19" w16cid:durableId="1262495217">
-    <w:abstractNumId w:val="31"/>
+    <w:abstractNumId w:val="32"/>
   </w:num>
   <w:num w:numId="20" w16cid:durableId="176694315">
-    <w:abstractNumId w:val="36"/>
+    <w:abstractNumId w:val="37"/>
   </w:num>
   <w:num w:numId="21" w16cid:durableId="727534617">
-    <w:abstractNumId w:val="44"/>
+    <w:abstractNumId w:val="45"/>
   </w:num>
   <w:num w:numId="22" w16cid:durableId="1007631819">
     <w:abstractNumId w:val="9"/>
@@ -9408,13 +9806,13 @@
     <w:abstractNumId w:val="3"/>
   </w:num>
   <w:num w:numId="25" w16cid:durableId="1454397136">
-    <w:abstractNumId w:val="25"/>
+    <w:abstractNumId w:val="26"/>
   </w:num>
   <w:num w:numId="26" w16cid:durableId="533689185">
     <w:abstractNumId w:val="1"/>
   </w:num>
   <w:num w:numId="27" w16cid:durableId="2052076595">
-    <w:abstractNumId w:val="34"/>
+    <w:abstractNumId w:val="35"/>
   </w:num>
   <w:num w:numId="28" w16cid:durableId="1987083912">
     <w:abstractNumId w:val="13"/>
@@ -9432,49 +9830,52 @@
     <w:abstractNumId w:val="15"/>
   </w:num>
   <w:num w:numId="33" w16cid:durableId="20669312">
-    <w:abstractNumId w:val="24"/>
+    <w:abstractNumId w:val="25"/>
   </w:num>
   <w:num w:numId="34" w16cid:durableId="854613411">
     <w:abstractNumId w:val="6"/>
   </w:num>
   <w:num w:numId="35" w16cid:durableId="617491826">
-    <w:abstractNumId w:val="35"/>
+    <w:abstractNumId w:val="36"/>
   </w:num>
   <w:num w:numId="36" w16cid:durableId="1514221004">
-    <w:abstractNumId w:val="28"/>
+    <w:abstractNumId w:val="29"/>
   </w:num>
   <w:num w:numId="37" w16cid:durableId="1460296030">
-    <w:abstractNumId w:val="45"/>
+    <w:abstractNumId w:val="46"/>
   </w:num>
   <w:num w:numId="38" w16cid:durableId="2070808409">
-    <w:abstractNumId w:val="40"/>
+    <w:abstractNumId w:val="41"/>
   </w:num>
   <w:num w:numId="39" w16cid:durableId="265240070">
-    <w:abstractNumId w:val="41"/>
+    <w:abstractNumId w:val="42"/>
   </w:num>
   <w:num w:numId="40" w16cid:durableId="153573383">
     <w:abstractNumId w:val="11"/>
   </w:num>
   <w:num w:numId="41" w16cid:durableId="815219332">
-    <w:abstractNumId w:val="30"/>
+    <w:abstractNumId w:val="31"/>
   </w:num>
   <w:num w:numId="42" w16cid:durableId="1629168943">
     <w:abstractNumId w:val="2"/>
   </w:num>
   <w:num w:numId="43" w16cid:durableId="1324433307">
-    <w:abstractNumId w:val="37"/>
+    <w:abstractNumId w:val="38"/>
   </w:num>
   <w:num w:numId="44" w16cid:durableId="969625132">
-    <w:abstractNumId w:val="27"/>
+    <w:abstractNumId w:val="28"/>
   </w:num>
   <w:num w:numId="45" w16cid:durableId="1709261787">
-    <w:abstractNumId w:val="32"/>
+    <w:abstractNumId w:val="33"/>
   </w:num>
   <w:num w:numId="46" w16cid:durableId="646252536">
-    <w:abstractNumId w:val="38"/>
+    <w:abstractNumId w:val="39"/>
   </w:num>
   <w:num w:numId="47" w16cid:durableId="301473230">
     <w:abstractNumId w:val="5"/>
+  </w:num>
+  <w:num w:numId="48" w16cid:durableId="1670518962">
+    <w:abstractNumId w:val="21"/>
   </w:num>
 </w:numbering>
 </file>
@@ -10797,4 +11198,10 @@
     <ds:schemaRef ds:uri="http://schemas.openxmlformats.org/officeDocument/2006/bibliography"/>
   </ds:schemaRefs>
 </ds:datastoreItem>
+</file>
+
+<file path=docMetadata/LabelInfo.xml><?xml version="1.0" encoding="utf-8"?>
+<clbl:labelList xmlns:clbl="http://schemas.microsoft.com/office/2020/mipLabelMetadata">
+  <clbl:label id="{91a720dc-7880-4ac3-98f7-c7f2fdfa3977}" enabled="1" method="Standard" siteId="{78eff5bb-da38-47f0-a836-294c6d784112}" contentBits="0" removed="0"/>
+</clbl:labelList>
 </file>
</xml_diff>